<commit_message>
Modification de mon journal de bord
</commit_message>
<xml_diff>
--- a/Livrable 2/JournalDeBord_Achour.docx
+++ b/Livrable 2/JournalDeBord_Achour.docx
@@ -16,6 +16,7 @@
       <w:sdtContent>
         <w:p>
           <w:pPr>
+            <w:jc w:val="both"/>
             <w:rPr>
               <w:noProof/>
             </w:rPr>
@@ -154,7 +155,7 @@
                                 </w:tblPr>
                                 <w:tblGrid>
                                   <w:gridCol w:w="5545"/>
-                                  <w:gridCol w:w="1820"/>
+                                  <w:gridCol w:w="1905"/>
                                 </w:tblGrid>
                                 <w:tr>
                                   <w:trPr>
@@ -295,6 +296,7 @@
                                       <w:pPr>
                                         <w:pStyle w:val="Sansinterligne"/>
                                         <w:rPr>
+                                          <w:rFonts w:ascii="Times New Roman" w:hAnsi="Times New Roman" w:cs="Times New Roman"/>
                                           <w:caps/>
                                           <w:color w:val="E97132" w:themeColor="accent2"/>
                                           <w:sz w:val="26"/>
@@ -304,6 +306,7 @@
                                       </w:pPr>
                                       <w:r>
                                         <w:rPr>
+                                          <w:rFonts w:ascii="Times New Roman" w:hAnsi="Times New Roman" w:cs="Times New Roman"/>
                                           <w:caps/>
                                           <w:color w:val="E97132" w:themeColor="accent2"/>
                                           <w:sz w:val="26"/>
@@ -316,6 +319,7 @@
                                     <w:sdt>
                                       <w:sdtPr>
                                         <w:rPr>
+                                          <w:rFonts w:ascii="Times New Roman" w:hAnsi="Times New Roman" w:cs="Times New Roman"/>
                                           <w:color w:val="000000" w:themeColor="text1"/>
                                         </w:rPr>
                                         <w:alias w:val="Abstract"/>
@@ -329,11 +333,13 @@
                                         <w:p>
                                           <w:pPr>
                                             <w:rPr>
+                                              <w:rFonts w:ascii="Times New Roman" w:hAnsi="Times New Roman" w:cs="Times New Roman"/>
                                               <w:color w:val="000000" w:themeColor="text1"/>
                                             </w:rPr>
                                           </w:pPr>
                                           <w:r>
                                             <w:rPr>
+                                              <w:rFonts w:ascii="Times New Roman" w:hAnsi="Times New Roman" w:cs="Times New Roman"/>
                                               <w:color w:val="000000" w:themeColor="text1"/>
                                             </w:rPr>
                                             <w:t xml:space="preserve">     </w:t>
@@ -344,10 +350,11 @@
                                     <w:sdt>
                                       <w:sdtPr>
                                         <w:rPr>
+                                          <w:rFonts w:ascii="Times New Roman" w:hAnsi="Times New Roman" w:cs="Times New Roman"/>
                                           <w:color w:val="E97132" w:themeColor="accent2"/>
                                           <w:sz w:val="26"/>
                                           <w:szCs w:val="26"/>
-                                          <w:lang w:val="en-CA"/>
+                                          <w:lang w:val="fr-CA"/>
                                         </w:rPr>
                                         <w:alias w:val="Author"/>
                                         <w:tag w:val=""/>
@@ -360,18 +367,20 @@
                                           <w:pPr>
                                             <w:pStyle w:val="Sansinterligne"/>
                                             <w:rPr>
+                                              <w:rFonts w:ascii="Times New Roman" w:hAnsi="Times New Roman" w:cs="Times New Roman"/>
                                               <w:color w:val="E97132" w:themeColor="accent2"/>
                                               <w:sz w:val="26"/>
                                               <w:szCs w:val="26"/>
-                                              <w:lang w:val="en-CA"/>
+                                              <w:lang w:val="fr-CA"/>
                                             </w:rPr>
                                           </w:pPr>
                                           <w:r>
                                             <w:rPr>
+                                              <w:rFonts w:ascii="Times New Roman" w:hAnsi="Times New Roman" w:cs="Times New Roman"/>
                                               <w:color w:val="E97132" w:themeColor="accent2"/>
                                               <w:sz w:val="26"/>
                                               <w:szCs w:val="26"/>
-                                              <w:lang w:val="en-CA"/>
+                                              <w:lang w:val="fr-CA"/>
                                             </w:rPr>
                                             <w:t>Alicia Achour</w:t>
                                           </w:r>
@@ -382,7 +391,8 @@
                                       <w:pPr>
                                         <w:pStyle w:val="Sansinterligne"/>
                                         <w:rPr>
-                                          <w:lang w:val="en-CA"/>
+                                          <w:rFonts w:ascii="Times New Roman" w:hAnsi="Times New Roman" w:cs="Times New Roman"/>
+                                          <w:lang w:val="fr-CA"/>
                                         </w:rPr>
                                       </w:pPr>
                                     </w:p>
@@ -390,7 +400,8 @@
                                       <w:pPr>
                                         <w:pStyle w:val="Sansinterligne"/>
                                         <w:rPr>
-                                          <w:lang w:val="en-CA"/>
+                                          <w:rFonts w:ascii="Times New Roman" w:hAnsi="Times New Roman" w:cs="Times New Roman"/>
+                                          <w:lang w:val="fr-CA"/>
                                         </w:rPr>
                                       </w:pPr>
                                     </w:p>
@@ -398,17 +409,20 @@
                                       <w:pPr>
                                         <w:pStyle w:val="Sansinterligne"/>
                                         <w:rPr>
+                                          <w:rFonts w:ascii="Times New Roman" w:hAnsi="Times New Roman" w:cs="Times New Roman"/>
                                           <w:lang w:val="en-CA"/>
                                         </w:rPr>
                                       </w:pPr>
                                       <w:r>
                                         <w:rPr>
+                                          <w:rFonts w:ascii="Times New Roman" w:hAnsi="Times New Roman" w:cs="Times New Roman"/>
                                           <w:lang w:val="en-CA"/>
                                         </w:rPr>
                                         <w:t>Nom 1</w:t>
                                       </w:r>
                                       <w:r>
                                         <w:rPr>
+                                          <w:rFonts w:ascii="Times New Roman" w:hAnsi="Times New Roman" w:cs="Times New Roman"/>
                                           <w:lang w:val="en-CA"/>
                                         </w:rPr>
                                         <w:tab/>
@@ -419,17 +433,20 @@
                                       <w:pPr>
                                         <w:pStyle w:val="Sansinterligne"/>
                                         <w:rPr>
+                                          <w:rFonts w:ascii="Times New Roman" w:hAnsi="Times New Roman" w:cs="Times New Roman"/>
                                           <w:lang w:val="en-CA"/>
                                         </w:rPr>
                                       </w:pPr>
                                       <w:r>
                                         <w:rPr>
+                                          <w:rFonts w:ascii="Times New Roman" w:hAnsi="Times New Roman" w:cs="Times New Roman"/>
                                           <w:lang w:val="en-CA"/>
                                         </w:rPr>
                                         <w:t>DA 1</w:t>
                                       </w:r>
                                       <w:r>
                                         <w:rPr>
+                                          <w:rFonts w:ascii="Times New Roman" w:hAnsi="Times New Roman" w:cs="Times New Roman"/>
                                           <w:lang w:val="en-CA"/>
                                         </w:rPr>
                                         <w:tab/>
@@ -519,7 +536,7 @@
                     <v:stroke joinstyle="miter"/>
                     <v:path gradientshapeok="t" o:connecttype="rect"/>
                   </v:shapetype>
-                  <v:shape id="Text Box 138" o:spid="_x0000_s1026" type="#_x0000_t202" style="position:absolute;margin-left:0;margin-top:0;width:134.85pt;height:302.4pt;z-index:251659264;visibility:visible;mso-wrap-style:square;mso-width-percent:941;mso-height-percent:773;mso-wrap-distance-left:9pt;mso-wrap-distance-top:0;mso-wrap-distance-right:9pt;mso-wrap-distance-bottom:0;mso-position-horizontal:center;mso-position-horizontal-relative:page;mso-position-vertical:center;mso-position-vertical-relative:page;mso-width-percent:941;mso-height-percent:773;mso-width-relative:page;mso-height-relative:page;v-text-anchor:middle" o:gfxdata="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" fillcolor="white [3201]" stroked="f" strokeweight=".5pt">
+                  <v:shape id="Text Box 138" o:spid="_x0000_s1026" type="#_x0000_t202" style="position:absolute;left:0;text-align:left;margin-left:0;margin-top:0;width:134.85pt;height:302.4pt;z-index:251659264;visibility:visible;mso-wrap-style:square;mso-width-percent:941;mso-height-percent:773;mso-wrap-distance-left:9pt;mso-wrap-distance-top:0;mso-wrap-distance-right:9pt;mso-wrap-distance-bottom:0;mso-position-horizontal:center;mso-position-horizontal-relative:page;mso-position-vertical:center;mso-position-vertical-relative:page;mso-width-percent:941;mso-height-percent:773;mso-width-relative:page;mso-height-relative:page;v-text-anchor:middle" o:gfxdata="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" fillcolor="white [3201]" stroked="f" strokeweight=".5pt">
                     <v:textbox inset="0,0,0,0">
                       <w:txbxContent>
                         <w:tbl>
@@ -539,7 +556,7 @@
                           </w:tblPr>
                           <w:tblGrid>
                             <w:gridCol w:w="5545"/>
-                            <w:gridCol w:w="1820"/>
+                            <w:gridCol w:w="1905"/>
                           </w:tblGrid>
                           <w:tr>
                             <w:trPr>
@@ -680,6 +697,7 @@
                                 <w:pPr>
                                   <w:pStyle w:val="Sansinterligne"/>
                                   <w:rPr>
+                                    <w:rFonts w:ascii="Times New Roman" w:hAnsi="Times New Roman" w:cs="Times New Roman"/>
                                     <w:caps/>
                                     <w:color w:val="E97132" w:themeColor="accent2"/>
                                     <w:sz w:val="26"/>
@@ -689,6 +707,7 @@
                                 </w:pPr>
                                 <w:r>
                                   <w:rPr>
+                                    <w:rFonts w:ascii="Times New Roman" w:hAnsi="Times New Roman" w:cs="Times New Roman"/>
                                     <w:caps/>
                                     <w:color w:val="E97132" w:themeColor="accent2"/>
                                     <w:sz w:val="26"/>
@@ -701,6 +720,7 @@
                               <w:sdt>
                                 <w:sdtPr>
                                   <w:rPr>
+                                    <w:rFonts w:ascii="Times New Roman" w:hAnsi="Times New Roman" w:cs="Times New Roman"/>
                                     <w:color w:val="000000" w:themeColor="text1"/>
                                   </w:rPr>
                                   <w:alias w:val="Abstract"/>
@@ -714,11 +734,13 @@
                                   <w:p>
                                     <w:pPr>
                                       <w:rPr>
+                                        <w:rFonts w:ascii="Times New Roman" w:hAnsi="Times New Roman" w:cs="Times New Roman"/>
                                         <w:color w:val="000000" w:themeColor="text1"/>
                                       </w:rPr>
                                     </w:pPr>
                                     <w:r>
                                       <w:rPr>
+                                        <w:rFonts w:ascii="Times New Roman" w:hAnsi="Times New Roman" w:cs="Times New Roman"/>
                                         <w:color w:val="000000" w:themeColor="text1"/>
                                       </w:rPr>
                                       <w:t xml:space="preserve">     </w:t>
@@ -729,10 +751,11 @@
                               <w:sdt>
                                 <w:sdtPr>
                                   <w:rPr>
+                                    <w:rFonts w:ascii="Times New Roman" w:hAnsi="Times New Roman" w:cs="Times New Roman"/>
                                     <w:color w:val="E97132" w:themeColor="accent2"/>
                                     <w:sz w:val="26"/>
                                     <w:szCs w:val="26"/>
-                                    <w:lang w:val="en-CA"/>
+                                    <w:lang w:val="fr-CA"/>
                                   </w:rPr>
                                   <w:alias w:val="Author"/>
                                   <w:tag w:val=""/>
@@ -745,18 +768,20 @@
                                     <w:pPr>
                                       <w:pStyle w:val="Sansinterligne"/>
                                       <w:rPr>
+                                        <w:rFonts w:ascii="Times New Roman" w:hAnsi="Times New Roman" w:cs="Times New Roman"/>
                                         <w:color w:val="E97132" w:themeColor="accent2"/>
                                         <w:sz w:val="26"/>
                                         <w:szCs w:val="26"/>
-                                        <w:lang w:val="en-CA"/>
+                                        <w:lang w:val="fr-CA"/>
                                       </w:rPr>
                                     </w:pPr>
                                     <w:r>
                                       <w:rPr>
+                                        <w:rFonts w:ascii="Times New Roman" w:hAnsi="Times New Roman" w:cs="Times New Roman"/>
                                         <w:color w:val="E97132" w:themeColor="accent2"/>
                                         <w:sz w:val="26"/>
                                         <w:szCs w:val="26"/>
-                                        <w:lang w:val="en-CA"/>
+                                        <w:lang w:val="fr-CA"/>
                                       </w:rPr>
                                       <w:t>Alicia Achour</w:t>
                                     </w:r>
@@ -767,7 +792,8 @@
                                 <w:pPr>
                                   <w:pStyle w:val="Sansinterligne"/>
                                   <w:rPr>
-                                    <w:lang w:val="en-CA"/>
+                                    <w:rFonts w:ascii="Times New Roman" w:hAnsi="Times New Roman" w:cs="Times New Roman"/>
+                                    <w:lang w:val="fr-CA"/>
                                   </w:rPr>
                                 </w:pPr>
                               </w:p>
@@ -775,7 +801,8 @@
                                 <w:pPr>
                                   <w:pStyle w:val="Sansinterligne"/>
                                   <w:rPr>
-                                    <w:lang w:val="en-CA"/>
+                                    <w:rFonts w:ascii="Times New Roman" w:hAnsi="Times New Roman" w:cs="Times New Roman"/>
+                                    <w:lang w:val="fr-CA"/>
                                   </w:rPr>
                                 </w:pPr>
                               </w:p>
@@ -783,17 +810,20 @@
                                 <w:pPr>
                                   <w:pStyle w:val="Sansinterligne"/>
                                   <w:rPr>
+                                    <w:rFonts w:ascii="Times New Roman" w:hAnsi="Times New Roman" w:cs="Times New Roman"/>
                                     <w:lang w:val="en-CA"/>
                                   </w:rPr>
                                 </w:pPr>
                                 <w:r>
                                   <w:rPr>
+                                    <w:rFonts w:ascii="Times New Roman" w:hAnsi="Times New Roman" w:cs="Times New Roman"/>
                                     <w:lang w:val="en-CA"/>
                                   </w:rPr>
                                   <w:t>Nom 1</w:t>
                                 </w:r>
                                 <w:r>
                                   <w:rPr>
+                                    <w:rFonts w:ascii="Times New Roman" w:hAnsi="Times New Roman" w:cs="Times New Roman"/>
                                     <w:lang w:val="en-CA"/>
                                   </w:rPr>
                                   <w:tab/>
@@ -804,17 +834,20 @@
                                 <w:pPr>
                                   <w:pStyle w:val="Sansinterligne"/>
                                   <w:rPr>
+                                    <w:rFonts w:ascii="Times New Roman" w:hAnsi="Times New Roman" w:cs="Times New Roman"/>
                                     <w:lang w:val="en-CA"/>
                                   </w:rPr>
                                 </w:pPr>
                                 <w:r>
                                   <w:rPr>
+                                    <w:rFonts w:ascii="Times New Roman" w:hAnsi="Times New Roman" w:cs="Times New Roman"/>
                                     <w:lang w:val="en-CA"/>
                                   </w:rPr>
                                   <w:t>DA 1</w:t>
                                 </w:r>
                                 <w:r>
                                   <w:rPr>
+                                    <w:rFonts w:ascii="Times New Roman" w:hAnsi="Times New Roman" w:cs="Times New Roman"/>
                                     <w:lang w:val="en-CA"/>
                                   </w:rPr>
                                   <w:tab/>
@@ -896,68 +929,194 @@
       </w:sdtContent>
     </w:sdt>
     <w:p>
-      <w:r>
-        <w:lastRenderedPageBreak/>
-        <w:t xml:space="preserve">Problème 1 : Création d’une page de connexion </w:t>
-      </w:r>
-    </w:p>
-    <w:p/>
-    <w:p>
       <w:pPr>
-        <w:jc w:val="both"/>
+        <w:pStyle w:val="NormalWeb"/>
+        <w:rPr>
+          <w:lang w:val="fr-CA"/>
+        </w:rPr>
       </w:pPr>
       <w:r>
-        <w:t xml:space="preserve">Comme c’est la première fois que j’essaye de concevoir une page de connexion, je ne savais pas trop comment m’y prendre au niveau du CSS et du HTML pour que se soit beau et attrayant, sans pour autant être trop compliqué. Ainsi, j’ai décider de regarde un tutoriel </w:t>
+        <w:rPr>
+          <w:rStyle w:val="lev"/>
+          <w:rFonts w:eastAsiaTheme="majorEastAsia"/>
+          <w:lang w:val="fr-CA"/>
+        </w:rPr>
+        <w:lastRenderedPageBreak/>
+        <w:t>Problème 1 : Création d’une page de connexion</w:t>
       </w:r>
-      <w:proofErr w:type="spellStart"/>
       <w:r>
-        <w:t>Youtube</w:t>
-      </w:r>
-      <w:proofErr w:type="spellEnd"/>
-      <w:r>
-        <w:t xml:space="preserve"> afin d’être un peu plus orienter. Voici la référence de la vidéo. </w:t>
+        <w:rPr>
+          <w:lang w:val="fr-CA"/>
+        </w:rPr>
+        <w:br/>
+        <w:t>2024-05-24</w:t>
       </w:r>
     </w:p>
     <w:p>
       <w:pPr>
+        <w:pStyle w:val="NormalWeb"/>
         <w:jc w:val="both"/>
-      </w:pPr>
-    </w:p>
-    <w:p>
-      <w:pPr>
-        <w:jc w:val="both"/>
+        <w:rPr>
+          <w:lang w:val="fr-CA"/>
+        </w:rPr>
       </w:pPr>
       <w:r>
-        <w:t>Problème 2 : Afficher la base de données SQL sur le web (dans le site, juste afficher une table)</w:t>
+        <w:rPr>
+          <w:lang w:val="fr-CA"/>
+        </w:rPr>
+        <w:t>Comme c’est la première fois que j’essaye de concevoir une page de connexion, je ne savais pas trop comment m’y prendre au niveau du CSS et du HTML pour que ce soit beau et attrayant, sans pour autant être trop compliqué. Ainsi, j’ai décidé de regarder un tutoriel YouTube afin d’être un peu plus orienté. Voici la référence de la vidéo.</w:t>
       </w:r>
     </w:p>
     <w:p>
       <w:pPr>
-        <w:jc w:val="both"/>
+        <w:pStyle w:val="NormalWeb"/>
+        <w:rPr>
+          <w:lang w:val="fr-CA"/>
+        </w:rPr>
       </w:pPr>
+      <w:r>
+        <w:rPr>
+          <w:rStyle w:val="lev"/>
+          <w:rFonts w:eastAsiaTheme="majorEastAsia"/>
+          <w:lang w:val="fr-CA"/>
+        </w:rPr>
+        <w:t>Problème 2 : Afficher la base de données SQL sur le web (dans le site, juste afficher une table)</w:t>
+      </w:r>
+      <w:r>
+        <w:rPr>
+          <w:lang w:val="fr-CA"/>
+        </w:rPr>
+        <w:br/>
+        <w:t>2024-05-24</w:t>
+      </w:r>
     </w:p>
     <w:p>
       <w:pPr>
+        <w:pStyle w:val="NormalWeb"/>
         <w:jc w:val="both"/>
+        <w:rPr>
+          <w:lang w:val="fr-CA"/>
+        </w:rPr>
       </w:pPr>
       <w:r>
-        <w:t xml:space="preserve">Un autre problème que j’ai rencontré a été l’affichage de la base de données. En effet, j’ai tout essayé à de nombreuses reprises, comme créer une nouvelle connexion oracle, refaire mes tables, refaire ma base de données SQL au complet, pourtant j’avais toujours un message d’erreur. Ainsi, j’ai décidé d’aller voir la base de </w:t>
+        <w:rPr>
+          <w:lang w:val="fr-CA"/>
+        </w:rPr>
+        <w:t>Un autre problème que j’ai rencontré a été l’affichage de la base de données. En effet, j’ai tout essayé à de nombreuses reprises, comme créer une nouvelle connexion Oracle, refaire mes tables, refaire ma base de données SQL au complet, pourtant j’avais toujours un message d’erreur. Ainsi, j’ai décidé d’aller voir la base de données « employée » que l’on avait utilisée pour faire l’affichage sur le web en classe, afin de comparer ce qu’il y avait de différent entre les deux scripts. J’ai fini par remarquer la présence des « ords », ce qui devait justement me permettre de manipuler mes tables. Après avoir réalisé cela, j’ai modifié ma base de données et j’ai pu y accéder sur le web.</w:t>
       </w:r>
-      <w:proofErr w:type="gramStart"/>
+    </w:p>
+    <w:p>
+      <w:pPr>
+        <w:pStyle w:val="NormalWeb"/>
+        <w:rPr>
+          <w:lang w:val="fr-CA"/>
+        </w:rPr>
+      </w:pPr>
       <w:r>
-        <w:t>donnée</w:t>
+        <w:rPr>
+          <w:rStyle w:val="lev"/>
+          <w:rFonts w:eastAsiaTheme="majorEastAsia"/>
+          <w:lang w:val="fr-CA"/>
+        </w:rPr>
+        <w:t>Problème 3 : Conception de la base de données SQL</w:t>
       </w:r>
-      <w:proofErr w:type="gramEnd"/>
       <w:r>
-        <w:t xml:space="preserve"> « employée » que l’on avait utiliser pour faire l’affichage sur le web en classe, afin de comparer ce qu’il y avait de différent entre les deux scripts. J’ai </w:t>
+        <w:rPr>
+          <w:lang w:val="fr-CA"/>
+        </w:rPr>
+        <w:br/>
+        <w:t>2024-05-24</w:t>
       </w:r>
-      <w:proofErr w:type="gramStart"/>
+    </w:p>
+    <w:p>
+      <w:pPr>
+        <w:pStyle w:val="NormalWeb"/>
+        <w:jc w:val="both"/>
+        <w:rPr>
+          <w:lang w:val="fr-CA"/>
+        </w:rPr>
+      </w:pPr>
       <w:r>
-        <w:t>finis</w:t>
+        <w:rPr>
+          <w:lang w:val="fr-CA"/>
+        </w:rPr>
+        <w:t>Autre petit problème rencontré, la conception des tables de données. J’ai encore un peu de difficulté à manipuler les entités lors de leur conception, et je suis un peu mélangé face à l’utilisation de l’outil de conception. Cependant, grâce au PowerPoint de l’enseignant et à l’aide de mes coéquipiers, il m’a été facile de surmonter ce problème.</w:t>
       </w:r>
-      <w:proofErr w:type="gramEnd"/>
+    </w:p>
+    <w:p>
+      <w:pPr>
+        <w:pStyle w:val="NormalWeb"/>
+        <w:rPr>
+          <w:lang w:val="fr-CA"/>
+        </w:rPr>
+      </w:pPr>
       <w:r>
-        <w:t xml:space="preserve"> par remarquer la présence </w:t>
+        <w:rPr>
+          <w:rStyle w:val="lev"/>
+          <w:rFonts w:eastAsiaTheme="majorEastAsia"/>
+          <w:lang w:val="fr-CA"/>
+        </w:rPr>
+        <w:t>Problème 4 : Connecter la base de données directement à ma page web</w:t>
+      </w:r>
+      <w:r>
+        <w:rPr>
+          <w:lang w:val="fr-CA"/>
+        </w:rPr>
+        <w:br/>
+        <w:t>2024-05-25</w:t>
+      </w:r>
+    </w:p>
+    <w:p>
+      <w:pPr>
+        <w:pStyle w:val="NormalWeb"/>
+        <w:jc w:val="both"/>
+        <w:rPr>
+          <w:lang w:val="fr-CA"/>
+        </w:rPr>
+      </w:pPr>
+      <w:r>
+        <w:rPr>
+          <w:lang w:val="fr-CA"/>
+        </w:rPr>
+        <w:t>Autre chose avec laquelle j’ai eu de la difficulté a été de connecter la base de données directement à ma page web afin de pouvoir la manipuler. En effet, c’est un concept assez récent pour moi, ainsi essayer de les introduire s’est avéré assez dur. Encore une fois, je me suis inspiré de différents codes qui ont été vus en classe dans lesquels une base de données a été connectée afin d’essayer de faire fonctionner la mienne, ce qui a marché.</w:t>
+      </w:r>
+    </w:p>
+    <w:p>
+      <w:pPr>
+        <w:pStyle w:val="NormalWeb"/>
+        <w:jc w:val="both"/>
+        <w:rPr>
+          <w:lang w:val="fr-CA"/>
+        </w:rPr>
+      </w:pPr>
+      <w:r>
+        <w:rPr>
+          <w:rStyle w:val="lev"/>
+          <w:rFonts w:eastAsiaTheme="majorEastAsia"/>
+          <w:lang w:val="fr-CA"/>
+        </w:rPr>
+        <w:t>Problème 5 : Vérification des informations de connexion</w:t>
+      </w:r>
+    </w:p>
+    <w:p>
+      <w:pPr>
+        <w:pStyle w:val="NormalWeb"/>
+        <w:jc w:val="both"/>
+        <w:rPr>
+          <w:lang w:val="fr-CA"/>
+        </w:rPr>
+      </w:pPr>
+      <w:r>
+        <w:rPr>
+          <w:lang w:val="fr-CA"/>
+        </w:rPr>
+        <w:t>Le plus gros problème auquel j’ai dû faire face a été la vérification des informations de connexion. En effet, je ne savais pas trop comment procéder à la vérification, surtout que manipuler les données d’une table JavaScript n’est pas encore évident pour moi. Ainsi, j’ai fait appel à un concept que je connais très bien dans un autre langage (Java), soit les boucles. J’ai donc utilisé une boucle avec des conditions qui donnaient l’accès à la prochaine page seulement si le bon courriel et le bon mot de passe étaient entrés par l’utilisateur</w:t>
+      </w:r>
+      <w:r>
+        <w:rPr>
+          <w:lang w:val="fr-CA"/>
+        </w:rPr>
+        <w:t>.</w:t>
       </w:r>
     </w:p>
     <w:sectPr>
@@ -1974,6 +2133,31 @@
       <w14:ligatures w14:val="none"/>
     </w:rPr>
   </w:style>
+  <w:style w:type="paragraph" w:styleId="NormalWeb">
+    <w:name w:val="Normal (Web)"/>
+    <w:basedOn w:val="Normal"/>
+    <w:uiPriority w:val="99"/>
+    <w:unhideWhenUsed/>
+    <w:rsid w:val="005E77EE"/>
+    <w:pPr>
+      <w:spacing w:before="100" w:beforeAutospacing="1" w:after="100" w:afterAutospacing="1"/>
+    </w:pPr>
+    <w:rPr>
+      <w:rFonts w:ascii="Times New Roman" w:eastAsia="Times New Roman" w:hAnsi="Times New Roman" w:cs="Times New Roman"/>
+      <w:lang w:val="en-CA" w:eastAsia="en-CA"/>
+    </w:rPr>
+  </w:style>
+  <w:style w:type="character" w:styleId="lev">
+    <w:name w:val="Strong"/>
+    <w:basedOn w:val="Policepardfaut"/>
+    <w:uiPriority w:val="22"/>
+    <w:qFormat/>
+    <w:rsid w:val="005E77EE"/>
+    <w:rPr>
+      <w:b/>
+      <w:bCs/>
+    </w:rPr>
+  </w:style>
 </w:styles>
 </file>
 

</xml_diff>

<commit_message>
modification apporter au journal de bord
</commit_message>
<xml_diff>
--- a/Livrable 2/JournalDeBord_Achour.docx
+++ b/Livrable 2/JournalDeBord_Achour.docx
@@ -410,20 +410,20 @@
                                         <w:pStyle w:val="Sansinterligne"/>
                                         <w:rPr>
                                           <w:rFonts w:ascii="Times New Roman" w:hAnsi="Times New Roman" w:cs="Times New Roman"/>
-                                          <w:lang w:val="en-CA"/>
+                                          <w:lang w:val="fr-CA"/>
                                         </w:rPr>
                                       </w:pPr>
                                       <w:r>
                                         <w:rPr>
                                           <w:rFonts w:ascii="Times New Roman" w:hAnsi="Times New Roman" w:cs="Times New Roman"/>
-                                          <w:lang w:val="en-CA"/>
+                                          <w:lang w:val="fr-CA"/>
                                         </w:rPr>
                                         <w:t>Nom 1</w:t>
                                       </w:r>
                                       <w:r>
                                         <w:rPr>
                                           <w:rFonts w:ascii="Times New Roman" w:hAnsi="Times New Roman" w:cs="Times New Roman"/>
-                                          <w:lang w:val="en-CA"/>
+                                          <w:lang w:val="fr-CA"/>
                                         </w:rPr>
                                         <w:tab/>
                                         <w:t>Alicia Achour</w:t>
@@ -434,20 +434,20 @@
                                         <w:pStyle w:val="Sansinterligne"/>
                                         <w:rPr>
                                           <w:rFonts w:ascii="Times New Roman" w:hAnsi="Times New Roman" w:cs="Times New Roman"/>
-                                          <w:lang w:val="en-CA"/>
+                                          <w:lang w:val="fr-CA"/>
                                         </w:rPr>
                                       </w:pPr>
                                       <w:r>
                                         <w:rPr>
                                           <w:rFonts w:ascii="Times New Roman" w:hAnsi="Times New Roman" w:cs="Times New Roman"/>
-                                          <w:lang w:val="en-CA"/>
+                                          <w:lang w:val="fr-CA"/>
                                         </w:rPr>
                                         <w:t>DA 1</w:t>
                                       </w:r>
                                       <w:r>
                                         <w:rPr>
                                           <w:rFonts w:ascii="Times New Roman" w:hAnsi="Times New Roman" w:cs="Times New Roman"/>
-                                          <w:lang w:val="en-CA"/>
+                                          <w:lang w:val="fr-CA"/>
                                         </w:rPr>
                                         <w:tab/>
                                         <w:t>2275965</w:t>
@@ -457,7 +457,7 @@
                                       <w:pPr>
                                         <w:pStyle w:val="Sansinterligne"/>
                                         <w:rPr>
-                                          <w:lang w:val="en-CA"/>
+                                          <w:lang w:val="fr-CA"/>
                                         </w:rPr>
                                       </w:pPr>
                                     </w:p>
@@ -811,20 +811,20 @@
                                   <w:pStyle w:val="Sansinterligne"/>
                                   <w:rPr>
                                     <w:rFonts w:ascii="Times New Roman" w:hAnsi="Times New Roman" w:cs="Times New Roman"/>
-                                    <w:lang w:val="en-CA"/>
+                                    <w:lang w:val="fr-CA"/>
                                   </w:rPr>
                                 </w:pPr>
                                 <w:r>
                                   <w:rPr>
                                     <w:rFonts w:ascii="Times New Roman" w:hAnsi="Times New Roman" w:cs="Times New Roman"/>
-                                    <w:lang w:val="en-CA"/>
+                                    <w:lang w:val="fr-CA"/>
                                   </w:rPr>
                                   <w:t>Nom 1</w:t>
                                 </w:r>
                                 <w:r>
                                   <w:rPr>
                                     <w:rFonts w:ascii="Times New Roman" w:hAnsi="Times New Roman" w:cs="Times New Roman"/>
-                                    <w:lang w:val="en-CA"/>
+                                    <w:lang w:val="fr-CA"/>
                                   </w:rPr>
                                   <w:tab/>
                                   <w:t>Alicia Achour</w:t>
@@ -835,20 +835,20 @@
                                   <w:pStyle w:val="Sansinterligne"/>
                                   <w:rPr>
                                     <w:rFonts w:ascii="Times New Roman" w:hAnsi="Times New Roman" w:cs="Times New Roman"/>
-                                    <w:lang w:val="en-CA"/>
+                                    <w:lang w:val="fr-CA"/>
                                   </w:rPr>
                                 </w:pPr>
                                 <w:r>
                                   <w:rPr>
                                     <w:rFonts w:ascii="Times New Roman" w:hAnsi="Times New Roman" w:cs="Times New Roman"/>
-                                    <w:lang w:val="en-CA"/>
+                                    <w:lang w:val="fr-CA"/>
                                   </w:rPr>
                                   <w:t>DA 1</w:t>
                                 </w:r>
                                 <w:r>
                                   <w:rPr>
                                     <w:rFonts w:ascii="Times New Roman" w:hAnsi="Times New Roman" w:cs="Times New Roman"/>
-                                    <w:lang w:val="en-CA"/>
+                                    <w:lang w:val="fr-CA"/>
                                   </w:rPr>
                                   <w:tab/>
                                   <w:t>2275965</w:t>
@@ -858,7 +858,7 @@
                                 <w:pPr>
                                   <w:pStyle w:val="Sansinterligne"/>
                                   <w:rPr>
-                                    <w:lang w:val="en-CA"/>
+                                    <w:lang w:val="fr-CA"/>
                                   </w:rPr>
                                 </w:pPr>
                               </w:p>
@@ -964,7 +964,42 @@
         <w:rPr>
           <w:lang w:val="fr-CA"/>
         </w:rPr>
-        <w:t>Comme c’est la première fois que j’essaye de concevoir une page de connexion, je ne savais pas trop comment m’y prendre au niveau du CSS et du HTML pour que ce soit beau et attrayant, sans pour autant être trop compliqué. Ainsi, j’ai décidé de regarder un tutoriel YouTube afin d’être un peu plus orienté. Voici la référence de la vidéo.</w:t>
+        <w:t>Comme c’est la première fois que j’essaye de concevoir une page de connexion, je ne savais pas trop comment m’y prendre au niveau du CSS et du HTML pour que ce soit beau et attrayant, sans pour autant être trop compliqué. Ainsi, j’ai décidé de regarder un tutoriel YouTube afin d’être un peu plus orienté. Voici la référence de la vidéo</w:t>
+      </w:r>
+      <w:r>
+        <w:rPr>
+          <w:lang w:val="fr-CA"/>
+        </w:rPr>
+        <w:t xml:space="preserve"> : </w:t>
+      </w:r>
+    </w:p>
+    <w:p>
+      <w:pPr>
+        <w:pStyle w:val="NormalWeb"/>
+        <w:jc w:val="both"/>
+      </w:pPr>
+      <w:r>
+        <w:t xml:space="preserve">GreatStack. </w:t>
+      </w:r>
+      <w:r>
+        <w:rPr>
+          <w:i/>
+          <w:iCs/>
+        </w:rPr>
+        <w:t>How To Create Login &amp; Registration Form Using HTML CSS And JavaScript</w:t>
+      </w:r>
+      <w:r>
+        <w:t xml:space="preserve">. 2022. </w:t>
+      </w:r>
+      <w:r>
+        <w:rPr>
+          <w:i/>
+          <w:iCs/>
+        </w:rPr>
+        <w:t>YouTube</w:t>
+      </w:r>
+      <w:r>
+        <w:t>, https://www.youtube.com/watch?v=LTPGyaEyTI4.</w:t>
       </w:r>
     </w:p>
     <w:p>
@@ -1110,13 +1145,38 @@
         <w:rPr>
           <w:lang w:val="fr-CA"/>
         </w:rPr>
-        <w:t>Le plus gros problème auquel j’ai dû faire face a été la vérification des informations de connexion. En effet, je ne savais pas trop comment procéder à la vérification, surtout que manipuler les données d’une table JavaScript n’est pas encore évident pour moi. Ainsi, j’ai fait appel à un concept que je connais très bien dans un autre langage (Java), soit les boucles. J’ai donc utilisé une boucle avec des conditions qui donnaient l’accès à la prochaine page seulement si le bon courriel et le bon mot de passe étaient entrés par l’utilisateur</w:t>
+        <w:t xml:space="preserve">Le plus gros problème auquel j’ai dû faire face a été la vérification des informations de connexion. En effet, je ne savais pas trop comment procéder à la vérification, surtout que manipuler les données d’une table JavaScript n’est pas encore évident pour moi. Ainsi, j’ai fait appel à un concept que je connais très bien dans un autre langage (Java), soit les boucles. J’ai donc utilisé une boucle </w:t>
       </w:r>
       <w:r>
         <w:rPr>
           <w:lang w:val="fr-CA"/>
         </w:rPr>
+        <w:lastRenderedPageBreak/>
+        <w:t>avec des conditions qui donnaient l’accès à la prochaine page seulement si le bon courriel et le bon mot de passe étaient entrés par l’utilisateur</w:t>
+      </w:r>
+      <w:r>
+        <w:rPr>
+          <w:lang w:val="fr-CA"/>
+        </w:rPr>
         <w:t>.</w:t>
+      </w:r>
+    </w:p>
+    <w:p>
+      <w:pPr>
+        <w:pStyle w:val="NormalWeb"/>
+        <w:jc w:val="both"/>
+        <w:rPr>
+          <w:lang w:val="fr-CA"/>
+        </w:rPr>
+      </w:pPr>
+      <w:r>
+        <w:rPr>
+          <w:lang w:val="fr-CA"/>
+        </w:rPr>
+        <w:t xml:space="preserve">Ainsi, ce projet a été une opportunité pour moi d’apprendre à utiliser beaucoup de principes de base du développement web, en commençant par la manipulation d’une base de données. </w:t>
+      </w:r>
+      <w:r>
+        <w:t>J’ai aussi appris énormément sur les fonctions de base de JavaScript ainsi que les nombreuses possibilités offertes par ce langage. Une autre chose que j’ai beaucoup aimée avec JavaScript a été la réaction aux interactions des utilisateurs, comme faire bouger certains objets de notre page en fonction de ce que l’utilisateur fait, ce qui semble beaucoup plus simple avec JavaScript.</w:t>
       </w:r>
     </w:p>
     <w:sectPr>
@@ -1768,7 +1828,6 @@
   <w:style w:type="character" w:default="1" w:styleId="Policepardfaut">
     <w:name w:val="Default Paragraph Font"/>
     <w:uiPriority w:val="1"/>
-    <w:semiHidden/>
     <w:unhideWhenUsed/>
   </w:style>
   <w:style w:type="table" w:default="1" w:styleId="TableauNormal">

</xml_diff>

<commit_message>
ajout photo commande git reflog
</commit_message>
<xml_diff>
--- a/Livrable 2/JournalDeBord_Achour.docx
+++ b/Livrable 2/JournalDeBord_Achour.docx
@@ -977,28 +977,104 @@
       <w:pPr>
         <w:pStyle w:val="NormalWeb"/>
         <w:jc w:val="both"/>
+        <w:rPr>
+          <w:lang w:val="fr-CA"/>
+        </w:rPr>
       </w:pPr>
-      <w:r>
-        <w:t xml:space="preserve">GreatStack. </w:t>
+      <w:proofErr w:type="spellStart"/>
+      <w:r>
+        <w:rPr>
+          <w:lang w:val="fr-CA"/>
+        </w:rPr>
+        <w:t>GreatStack</w:t>
+      </w:r>
+      <w:proofErr w:type="spellEnd"/>
+      <w:r>
+        <w:rPr>
+          <w:lang w:val="fr-CA"/>
+        </w:rPr>
+        <w:t xml:space="preserve">. </w:t>
       </w:r>
       <w:r>
         <w:rPr>
           <w:i/>
           <w:iCs/>
-        </w:rPr>
-        <w:t>How To Create Login &amp; Registration Form Using HTML CSS And JavaScript</w:t>
-      </w:r>
-      <w:r>
-        <w:t xml:space="preserve">. 2022. </w:t>
-      </w:r>
+          <w:lang w:val="fr-CA"/>
+        </w:rPr>
+        <w:t xml:space="preserve">How To </w:t>
+      </w:r>
+      <w:proofErr w:type="spellStart"/>
       <w:r>
         <w:rPr>
           <w:i/>
           <w:iCs/>
+          <w:lang w:val="fr-CA"/>
+        </w:rPr>
+        <w:t>Create</w:t>
+      </w:r>
+      <w:proofErr w:type="spellEnd"/>
+      <w:r>
+        <w:rPr>
+          <w:i/>
+          <w:iCs/>
+          <w:lang w:val="fr-CA"/>
+        </w:rPr>
+        <w:t xml:space="preserve"> Login &amp; Registration </w:t>
+      </w:r>
+      <w:proofErr w:type="spellStart"/>
+      <w:r>
+        <w:rPr>
+          <w:i/>
+          <w:iCs/>
+          <w:lang w:val="fr-CA"/>
+        </w:rPr>
+        <w:t>Form</w:t>
+      </w:r>
+      <w:proofErr w:type="spellEnd"/>
+      <w:r>
+        <w:rPr>
+          <w:i/>
+          <w:iCs/>
+          <w:lang w:val="fr-CA"/>
+        </w:rPr>
+        <w:t xml:space="preserve"> </w:t>
+      </w:r>
+      <w:proofErr w:type="spellStart"/>
+      <w:r>
+        <w:rPr>
+          <w:i/>
+          <w:iCs/>
+          <w:lang w:val="fr-CA"/>
+        </w:rPr>
+        <w:t>Using</w:t>
+      </w:r>
+      <w:proofErr w:type="spellEnd"/>
+      <w:r>
+        <w:rPr>
+          <w:i/>
+          <w:iCs/>
+          <w:lang w:val="fr-CA"/>
+        </w:rPr>
+        <w:t xml:space="preserve"> HTML CSS And JavaScript</w:t>
+      </w:r>
+      <w:r>
+        <w:rPr>
+          <w:lang w:val="fr-CA"/>
+        </w:rPr>
+        <w:t xml:space="preserve">. 2022. </w:t>
+      </w:r>
+      <w:r>
+        <w:rPr>
+          <w:i/>
+          <w:iCs/>
+          <w:lang w:val="fr-CA"/>
         </w:rPr>
         <w:t>YouTube</w:t>
       </w:r>
       <w:r>
+        <w:rPr>
+          <w:lang w:val="fr-CA"/>
+        </w:rPr>
         <w:t>, https://www.youtube.com/watch?v=LTPGyaEyTI4.</w:t>
       </w:r>
     </w:p>
@@ -1176,7 +1252,220 @@
         <w:t xml:space="preserve">Ainsi, ce projet a été une opportunité pour moi d’apprendre à utiliser beaucoup de principes de base du développement web, en commençant par la manipulation d’une base de données. </w:t>
       </w:r>
       <w:r>
+        <w:rPr>
+          <w:lang w:val="fr-CA"/>
+        </w:rPr>
         <w:t>J’ai aussi appris énormément sur les fonctions de base de JavaScript ainsi que les nombreuses possibilités offertes par ce langage. Une autre chose que j’ai beaucoup aimée avec JavaScript a été la réaction aux interactions des utilisateurs, comme faire bouger certains objets de notre page en fonction de ce que l’utilisateur fait, ce qui semble beaucoup plus simple avec JavaScript.</w:t>
+      </w:r>
+    </w:p>
+    <w:p>
+      <w:pPr>
+        <w:pStyle w:val="NormalWeb"/>
+        <w:jc w:val="both"/>
+      </w:pPr>
+    </w:p>
+    <w:p>
+      <w:pPr>
+        <w:pStyle w:val="NormalWeb"/>
+        <w:jc w:val="both"/>
+      </w:pPr>
+      <w:r>
+        <w:t xml:space="preserve">Git </w:t>
+      </w:r>
+      <w:proofErr w:type="spellStart"/>
+      <w:r>
+        <w:t>reflog</w:t>
+      </w:r>
+      <w:proofErr w:type="spellEnd"/>
+      <w:r>
+        <w:t xml:space="preserve"> : </w:t>
+      </w:r>
+    </w:p>
+    <w:p>
+      <w:pPr>
+        <w:pStyle w:val="NormalWeb"/>
+        <w:jc w:val="both"/>
+        <w:rPr>
+          <w:lang w:val="fr-CA"/>
+        </w:rPr>
+      </w:pPr>
+      <w:r>
+        <w:rPr>
+          <w:noProof/>
+        </w:rPr>
+        <w:drawing>
+          <wp:inline distT="0" distB="0" distL="0" distR="0" wp14:anchorId="0D139200" wp14:editId="3A9CA4D2">
+            <wp:extent cx="5943600" cy="952500"/>
+            <wp:effectExtent l="0" t="0" r="0" b="0"/>
+            <wp:docPr id="176243917" name="Image 3"/>
+            <wp:cNvGraphicFramePr>
+              <a:graphicFrameLocks xmlns:a="http://schemas.openxmlformats.org/drawingml/2006/main" noChangeAspect="1"/>
+            </wp:cNvGraphicFramePr>
+            <a:graphic xmlns:a="http://schemas.openxmlformats.org/drawingml/2006/main">
+              <a:graphicData uri="http://schemas.openxmlformats.org/drawingml/2006/picture">
+                <pic:pic xmlns:pic="http://schemas.openxmlformats.org/drawingml/2006/picture">
+                  <pic:nvPicPr>
+                    <pic:cNvPr id="0" name="Picture 3"/>
+                    <pic:cNvPicPr>
+                      <a:picLocks noChangeAspect="1" noChangeArrowheads="1"/>
+                    </pic:cNvPicPr>
+                  </pic:nvPicPr>
+                  <pic:blipFill>
+                    <a:blip r:embed="rId6">
+                      <a:extLst>
+                        <a:ext uri="{28A0092B-C50C-407E-A947-70E740481C1C}">
+                          <a14:useLocalDpi xmlns:a14="http://schemas.microsoft.com/office/drawing/2010/main" val="0"/>
+                        </a:ext>
+                      </a:extLst>
+                    </a:blip>
+                    <a:srcRect/>
+                    <a:stretch>
+                      <a:fillRect/>
+                    </a:stretch>
+                  </pic:blipFill>
+                  <pic:spPr bwMode="auto">
+                    <a:xfrm>
+                      <a:off x="0" y="0"/>
+                      <a:ext cx="5943600" cy="952500"/>
+                    </a:xfrm>
+                    <a:prstGeom prst="rect">
+                      <a:avLst/>
+                    </a:prstGeom>
+                    <a:noFill/>
+                    <a:ln>
+                      <a:noFill/>
+                    </a:ln>
+                  </pic:spPr>
+                </pic:pic>
+              </a:graphicData>
+            </a:graphic>
+          </wp:inline>
+        </w:drawing>
+      </w:r>
+    </w:p>
+    <w:p>
+      <w:pPr>
+        <w:pStyle w:val="NormalWeb"/>
+        <w:jc w:val="both"/>
+        <w:rPr>
+          <w:lang w:val="fr-CA"/>
+        </w:rPr>
+      </w:pPr>
+      <w:r>
+        <w:rPr>
+          <w:noProof/>
+        </w:rPr>
+        <w:drawing>
+          <wp:inline distT="0" distB="0" distL="0" distR="0" wp14:anchorId="2D477250" wp14:editId="7EC62F82">
+            <wp:extent cx="5943600" cy="3324225"/>
+            <wp:effectExtent l="0" t="0" r="0" b="9525"/>
+            <wp:docPr id="1464477924" name="Image 2"/>
+            <wp:cNvGraphicFramePr>
+              <a:graphicFrameLocks xmlns:a="http://schemas.openxmlformats.org/drawingml/2006/main" noChangeAspect="1"/>
+            </wp:cNvGraphicFramePr>
+            <a:graphic xmlns:a="http://schemas.openxmlformats.org/drawingml/2006/main">
+              <a:graphicData uri="http://schemas.openxmlformats.org/drawingml/2006/picture">
+                <pic:pic xmlns:pic="http://schemas.openxmlformats.org/drawingml/2006/picture">
+                  <pic:nvPicPr>
+                    <pic:cNvPr id="0" name="Picture 2"/>
+                    <pic:cNvPicPr>
+                      <a:picLocks noChangeAspect="1" noChangeArrowheads="1"/>
+                    </pic:cNvPicPr>
+                  </pic:nvPicPr>
+                  <pic:blipFill>
+                    <a:blip r:embed="rId7" cstate="print">
+                      <a:extLst>
+                        <a:ext uri="{28A0092B-C50C-407E-A947-70E740481C1C}">
+                          <a14:useLocalDpi xmlns:a14="http://schemas.microsoft.com/office/drawing/2010/main" val="0"/>
+                        </a:ext>
+                      </a:extLst>
+                    </a:blip>
+                    <a:srcRect/>
+                    <a:stretch>
+                      <a:fillRect/>
+                    </a:stretch>
+                  </pic:blipFill>
+                  <pic:spPr bwMode="auto">
+                    <a:xfrm>
+                      <a:off x="0" y="0"/>
+                      <a:ext cx="5943600" cy="3324225"/>
+                    </a:xfrm>
+                    <a:prstGeom prst="rect">
+                      <a:avLst/>
+                    </a:prstGeom>
+                    <a:noFill/>
+                    <a:ln>
+                      <a:noFill/>
+                    </a:ln>
+                  </pic:spPr>
+                </pic:pic>
+              </a:graphicData>
+            </a:graphic>
+          </wp:inline>
+        </w:drawing>
+      </w:r>
+    </w:p>
+    <w:p>
+      <w:pPr>
+        <w:pStyle w:val="NormalWeb"/>
+        <w:jc w:val="both"/>
+        <w:rPr>
+          <w:lang w:val="fr-CA"/>
+        </w:rPr>
+      </w:pPr>
+      <w:r>
+        <w:rPr>
+          <w:noProof/>
+        </w:rPr>
+        <w:lastRenderedPageBreak/>
+        <w:drawing>
+          <wp:inline distT="0" distB="0" distL="0" distR="0" wp14:anchorId="780B10C1" wp14:editId="68E6F15B">
+            <wp:extent cx="5943600" cy="3307715"/>
+            <wp:effectExtent l="0" t="0" r="0" b="6985"/>
+            <wp:docPr id="542280029" name="Image 1"/>
+            <wp:cNvGraphicFramePr>
+              <a:graphicFrameLocks xmlns:a="http://schemas.openxmlformats.org/drawingml/2006/main" noChangeAspect="1"/>
+            </wp:cNvGraphicFramePr>
+            <a:graphic xmlns:a="http://schemas.openxmlformats.org/drawingml/2006/main">
+              <a:graphicData uri="http://schemas.openxmlformats.org/drawingml/2006/picture">
+                <pic:pic xmlns:pic="http://schemas.openxmlformats.org/drawingml/2006/picture">
+                  <pic:nvPicPr>
+                    <pic:cNvPr id="0" name="Picture 1"/>
+                    <pic:cNvPicPr>
+                      <a:picLocks noChangeAspect="1" noChangeArrowheads="1"/>
+                    </pic:cNvPicPr>
+                  </pic:nvPicPr>
+                  <pic:blipFill>
+                    <a:blip r:embed="rId8" cstate="print">
+                      <a:extLst>
+                        <a:ext uri="{28A0092B-C50C-407E-A947-70E740481C1C}">
+                          <a14:useLocalDpi xmlns:a14="http://schemas.microsoft.com/office/drawing/2010/main" val="0"/>
+                        </a:ext>
+                      </a:extLst>
+                    </a:blip>
+                    <a:srcRect/>
+                    <a:stretch>
+                      <a:fillRect/>
+                    </a:stretch>
+                  </pic:blipFill>
+                  <pic:spPr bwMode="auto">
+                    <a:xfrm>
+                      <a:off x="0" y="0"/>
+                      <a:ext cx="5943600" cy="3307715"/>
+                    </a:xfrm>
+                    <a:prstGeom prst="rect">
+                      <a:avLst/>
+                    </a:prstGeom>
+                    <a:noFill/>
+                    <a:ln>
+                      <a:noFill/>
+                    </a:ln>
+                  </pic:spPr>
+                </pic:pic>
+              </a:graphicData>
+            </a:graphic>
+          </wp:inline>
+        </w:drawing>
       </w:r>
     </w:p>
     <w:sectPr>
@@ -1828,6 +2117,7 @@
   <w:style w:type="character" w:default="1" w:styleId="Policepardfaut">
     <w:name w:val="Default Paragraph Font"/>
     <w:uiPriority w:val="1"/>
+    <w:semiHidden/>
     <w:unhideWhenUsed/>
   </w:style>
   <w:style w:type="table" w:default="1" w:styleId="TableauNormal">

</xml_diff>